<commit_message>
Added more to my part of the paper
</commit_message>
<xml_diff>
--- a/Writeup.docx
+++ b/Writeup.docx
@@ -1,6 +1,6 @@
 
 <file path=word/document.xml><?xml version="1.0" encoding="utf-8"?>
-<w:document xmlns:wpc="http://schemas.microsoft.com/office/word/2010/wordprocessingCanvas" xmlns:cx="http://schemas.microsoft.com/office/drawing/2014/chartex" xmlns:cx1="http://schemas.microsoft.com/office/drawing/2015/9/8/chartex" xmlns:cx2="http://schemas.microsoft.com/office/drawing/2015/10/21/chartex" xmlns:cx3="http://schemas.microsoft.com/office/drawing/2016/5/9/chartex" xmlns:cx4="http://schemas.microsoft.com/office/drawing/2016/5/10/chartex" xmlns:cx5="http://schemas.microsoft.com/office/drawing/2016/5/11/chartex" xmlns:cx6="http://schemas.microsoft.com/office/drawing/2016/5/12/chartex" xmlns:cx7="http://schemas.microsoft.com/office/drawing/2016/5/13/chartex" xmlns:cx8="http://schemas.microsoft.com/office/drawing/2016/5/14/chartex" xmlns:mc="http://schemas.openxmlformats.org/markup-compatibility/2006" xmlns:o="urn:schemas-microsoft-com:office:office" xmlns:r="http://schemas.openxmlformats.org/officeDocument/2006/relationships" xmlns:m="http://schemas.openxmlformats.org/officeDocument/2006/math" xmlns:v="urn:schemas-microsoft-com:vml" xmlns:wp14="http://schemas.microsoft.com/office/word/2010/wordprocessingDrawing" xmlns:wp="http://schemas.openxmlformats.org/drawingml/2006/wordprocessingDrawing" xmlns:w10="urn:schemas-microsoft-com:office:word" xmlns:w="http://schemas.openxmlformats.org/wordprocessingml/2006/main" xmlns:w14="http://schemas.microsoft.com/office/word/2010/wordml" xmlns:w15="http://schemas.microsoft.com/office/word/2012/wordml" xmlns:w16se="http://schemas.microsoft.com/office/word/2015/wordml/symex" xmlns:wpg="http://schemas.microsoft.com/office/word/2010/wordprocessingGroup" xmlns:wpi="http://schemas.microsoft.com/office/word/2010/wordprocessingInk" xmlns:wne="http://schemas.microsoft.com/office/word/2006/wordml" xmlns:wps="http://schemas.microsoft.com/office/word/2010/wordprocessingShape" mc:Ignorable="w14 w15 w16se wp14">
+<w:document xmlns:wpc="http://schemas.microsoft.com/office/word/2010/wordprocessingCanvas" xmlns:cx="http://schemas.microsoft.com/office/drawing/2014/chartex" xmlns:cx1="http://schemas.microsoft.com/office/drawing/2015/9/8/chartex" xmlns:cx2="http://schemas.microsoft.com/office/drawing/2015/10/21/chartex" xmlns:cx3="http://schemas.microsoft.com/office/drawing/2016/5/9/chartex" xmlns:cx4="http://schemas.microsoft.com/office/drawing/2016/5/10/chartex" xmlns:cx5="http://schemas.microsoft.com/office/drawing/2016/5/11/chartex" xmlns:mc="http://schemas.openxmlformats.org/markup-compatibility/2006" xmlns:o="urn:schemas-microsoft-com:office:office" xmlns:r="http://schemas.openxmlformats.org/officeDocument/2006/relationships" xmlns:m="http://schemas.openxmlformats.org/officeDocument/2006/math" xmlns:v="urn:schemas-microsoft-com:vml" xmlns:wp14="http://schemas.microsoft.com/office/word/2010/wordprocessingDrawing" xmlns:wp="http://schemas.openxmlformats.org/drawingml/2006/wordprocessingDrawing" xmlns:w10="urn:schemas-microsoft-com:office:word" xmlns:w="http://schemas.openxmlformats.org/wordprocessingml/2006/main" xmlns:w14="http://schemas.microsoft.com/office/word/2010/wordml" xmlns:w15="http://schemas.microsoft.com/office/word/2012/wordml" xmlns:w16se="http://schemas.microsoft.com/office/word/2015/wordml/symex" xmlns:wpg="http://schemas.microsoft.com/office/word/2010/wordprocessingGroup" xmlns:wpi="http://schemas.microsoft.com/office/word/2010/wordprocessingInk" xmlns:wne="http://schemas.microsoft.com/office/word/2006/wordml" xmlns:wps="http://schemas.microsoft.com/office/word/2010/wordprocessingShape" mc:Ignorable="w14 w15 w16se wp14">
   <w:body>
     <w:p>
       <w:pPr>
@@ -12,8 +12,6 @@
           <w:szCs w:val="24"/>
         </w:rPr>
       </w:pPr>
-      <w:bookmarkStart w:id="0" w:name="_GoBack"/>
-      <w:bookmarkEnd w:id="0"/>
       <w:r>
         <w:rPr>
           <w:rFonts w:ascii="Times New Roman" w:hAnsi="Times New Roman" w:cs="Times New Roman"/>
@@ -171,7 +169,7 @@
               </wp:anchor>
             </w:drawing>
           </mc:Choice>
-          <mc:Fallback>
+          <mc:Fallback xmlns:cx8="http://schemas.microsoft.com/office/drawing/2016/5/14/chartex" xmlns:cx7="http://schemas.microsoft.com/office/drawing/2016/5/13/chartex" xmlns:cx6="http://schemas.microsoft.com/office/drawing/2016/5/12/chartex">
             <w:pict>
               <v:shapetype w14:anchorId="52AB1C98" id="_x0000_t202" coordsize="21600,21600" o:spt="202" path="m,l,21600r21600,l21600,xe">
                 <v:stroke joinstyle="miter"/>
@@ -381,6 +379,15 @@
         </w:rPr>
         <w:t>This was later resolved as Ryan discovered an error in Jonathan’s algorithm that was keeping it from reading the data contained in wells7.csv.</w:t>
       </w:r>
+      <w:r>
+        <w:rPr>
+          <w:rFonts w:ascii="Times New Roman" w:hAnsi="Times New Roman" w:cs="Times New Roman"/>
+          <w:noProof/>
+          <w:sz w:val="24"/>
+          <w:szCs w:val="24"/>
+        </w:rPr>
+        <w:t xml:space="preserve"> </w:t>
+      </w:r>
     </w:p>
     <w:p>
       <w:pPr>
@@ -394,6 +401,69 @@
       <w:r>
         <w:rPr>
           <w:rFonts w:ascii="Times New Roman" w:hAnsi="Times New Roman" w:cs="Times New Roman"/>
+          <w:noProof/>
+          <w:sz w:val="24"/>
+          <w:szCs w:val="24"/>
+        </w:rPr>
+        <w:drawing>
+          <wp:anchor distT="0" distB="0" distL="114300" distR="114300" simplePos="0" relativeHeight="251661312" behindDoc="0" locked="0" layoutInCell="1" allowOverlap="1">
+            <wp:simplePos x="0" y="0"/>
+            <wp:positionH relativeFrom="margin">
+              <wp:align>right</wp:align>
+            </wp:positionH>
+            <wp:positionV relativeFrom="paragraph">
+              <wp:posOffset>12065</wp:posOffset>
+            </wp:positionV>
+            <wp:extent cx="2362200" cy="1690370"/>
+            <wp:effectExtent l="0" t="0" r="0" b="5080"/>
+            <wp:wrapSquare wrapText="bothSides"/>
+            <wp:docPr id="4" name="Picture 4"/>
+            <wp:cNvGraphicFramePr>
+              <a:graphicFrameLocks xmlns:a="http://schemas.openxmlformats.org/drawingml/2006/main" noChangeAspect="1"/>
+            </wp:cNvGraphicFramePr>
+            <a:graphic xmlns:a="http://schemas.openxmlformats.org/drawingml/2006/main">
+              <a:graphicData uri="http://schemas.openxmlformats.org/drawingml/2006/picture">
+                <pic:pic xmlns:pic="http://schemas.openxmlformats.org/drawingml/2006/picture">
+                  <pic:nvPicPr>
+                    <pic:cNvPr id="4" name="Kansas_wells_quakes.png"/>
+                    <pic:cNvPicPr/>
+                  </pic:nvPicPr>
+                  <pic:blipFill>
+                    <a:blip r:embed="rId5" cstate="print">
+                      <a:extLst>
+                        <a:ext uri="{28A0092B-C50C-407E-A947-70E740481C1C}">
+                          <a14:useLocalDpi xmlns:a14="http://schemas.microsoft.com/office/drawing/2010/main" val="0"/>
+                        </a:ext>
+                      </a:extLst>
+                    </a:blip>
+                    <a:stretch>
+                      <a:fillRect/>
+                    </a:stretch>
+                  </pic:blipFill>
+                  <pic:spPr>
+                    <a:xfrm>
+                      <a:off x="0" y="0"/>
+                      <a:ext cx="2362200" cy="1690370"/>
+                    </a:xfrm>
+                    <a:prstGeom prst="rect">
+                      <a:avLst/>
+                    </a:prstGeom>
+                  </pic:spPr>
+                </pic:pic>
+              </a:graphicData>
+            </a:graphic>
+            <wp14:sizeRelH relativeFrom="margin">
+              <wp14:pctWidth>0</wp14:pctWidth>
+            </wp14:sizeRelH>
+            <wp14:sizeRelV relativeFrom="margin">
+              <wp14:pctHeight>0</wp14:pctHeight>
+            </wp14:sizeRelV>
+          </wp:anchor>
+        </w:drawing>
+      </w:r>
+      <w:r>
+        <w:rPr>
+          <w:rFonts w:ascii="Times New Roman" w:hAnsi="Times New Roman" w:cs="Times New Roman"/>
           <w:sz w:val="24"/>
           <w:szCs w:val="24"/>
         </w:rPr>
@@ -405,7 +475,15 @@
           <w:sz w:val="24"/>
           <w:szCs w:val="24"/>
         </w:rPr>
-        <w:t>Considering</w:t>
+        <w:t>Upon c</w:t>
+      </w:r>
+      <w:r>
+        <w:rPr>
+          <w:rFonts w:ascii="Times New Roman" w:hAnsi="Times New Roman" w:cs="Times New Roman"/>
+          <w:sz w:val="24"/>
+          <w:szCs w:val="24"/>
+        </w:rPr>
+        <w:t>onsidering</w:t>
       </w:r>
       <w:r>
         <w:rPr>
@@ -415,6 +493,7 @@
         </w:rPr>
         <w:t xml:space="preserve"> the aforementioned </w:t>
       </w:r>
+      <w:proofErr w:type="gramStart"/>
       <w:r>
         <w:rPr>
           <w:rFonts w:ascii="Times New Roman" w:hAnsi="Times New Roman" w:cs="Times New Roman"/>
@@ -423,6 +502,7 @@
         </w:rPr>
         <w:t>issues</w:t>
       </w:r>
+      <w:proofErr w:type="gramEnd"/>
       <w:r>
         <w:rPr>
           <w:rFonts w:ascii="Times New Roman" w:hAnsi="Times New Roman" w:cs="Times New Roman"/>
@@ -439,6 +519,242 @@
         </w:rPr>
         <w:t>encountered, we decided to limit the scope of the project to a less broad area.</w:t>
       </w:r>
+      <w:r>
+        <w:rPr>
+          <w:rFonts w:ascii="Times New Roman" w:hAnsi="Times New Roman" w:cs="Times New Roman"/>
+          <w:sz w:val="24"/>
+          <w:szCs w:val="24"/>
+        </w:rPr>
+        <w:t xml:space="preserve"> Doing this allowed us to cut down the amount of data needed, and it enabled us to move forward in the project. Our focus was then narrowed down to Kansas.</w:t>
+      </w:r>
+    </w:p>
+    <w:p>
+      <w:pPr>
+        <w:spacing w:after="0" w:line="240" w:lineRule="auto"/>
+        <w:rPr>
+          <w:rFonts w:ascii="Times New Roman" w:hAnsi="Times New Roman" w:cs="Times New Roman"/>
+          <w:sz w:val="24"/>
+          <w:szCs w:val="24"/>
+        </w:rPr>
+      </w:pPr>
+      <w:r>
+        <w:rPr>
+          <w:noProof/>
+        </w:rPr>
+        <mc:AlternateContent>
+          <mc:Choice Requires="wps">
+            <w:drawing>
+              <wp:anchor distT="0" distB="0" distL="114300" distR="114300" simplePos="0" relativeHeight="251663360" behindDoc="0" locked="0" layoutInCell="1" allowOverlap="1" wp14:anchorId="400F85D5" wp14:editId="2E8E0177">
+                <wp:simplePos x="0" y="0"/>
+                <wp:positionH relativeFrom="margin">
+                  <wp:align>right</wp:align>
+                </wp:positionH>
+                <wp:positionV relativeFrom="paragraph">
+                  <wp:posOffset>654685</wp:posOffset>
+                </wp:positionV>
+                <wp:extent cx="1981200" cy="295275"/>
+                <wp:effectExtent l="0" t="0" r="0" b="9525"/>
+                <wp:wrapSquare wrapText="bothSides"/>
+                <wp:docPr id="5" name="Text Box 5"/>
+                <wp:cNvGraphicFramePr/>
+                <a:graphic xmlns:a="http://schemas.openxmlformats.org/drawingml/2006/main">
+                  <a:graphicData uri="http://schemas.microsoft.com/office/word/2010/wordprocessingShape">
+                    <wps:wsp>
+                      <wps:cNvSpPr txBox="1"/>
+                      <wps:spPr>
+                        <a:xfrm>
+                          <a:off x="0" y="0"/>
+                          <a:ext cx="1981200" cy="295275"/>
+                        </a:xfrm>
+                        <a:prstGeom prst="rect">
+                          <a:avLst/>
+                        </a:prstGeom>
+                        <a:solidFill>
+                          <a:prstClr val="white"/>
+                        </a:solidFill>
+                        <a:ln>
+                          <a:noFill/>
+                        </a:ln>
+                      </wps:spPr>
+                      <wps:txbx>
+                        <w:txbxContent>
+                          <w:p>
+                            <w:pPr>
+                              <w:pStyle w:val="Caption"/>
+                              <w:rPr>
+                                <w:rFonts w:ascii="Times New Roman" w:hAnsi="Times New Roman" w:cs="Times New Roman"/>
+                                <w:noProof/>
+                                <w:sz w:val="24"/>
+                                <w:szCs w:val="24"/>
+                              </w:rPr>
+                            </w:pPr>
+                            <w:r>
+                              <w:t>Figure 2 (blue dots are wells, and yellow dots are earthquakes)</w:t>
+                            </w:r>
+                          </w:p>
+                        </w:txbxContent>
+                      </wps:txbx>
+                      <wps:bodyPr rot="0" spcFirstLastPara="0" vertOverflow="overflow" horzOverflow="overflow" vert="horz" wrap="square" lIns="0" tIns="0" rIns="0" bIns="0" numCol="1" spcCol="0" rtlCol="0" fromWordArt="0" anchor="t" anchorCtr="0" forceAA="0" compatLnSpc="1">
+                        <a:prstTxWarp prst="textNoShape">
+                          <a:avLst/>
+                        </a:prstTxWarp>
+                        <a:noAutofit/>
+                      </wps:bodyPr>
+                    </wps:wsp>
+                  </a:graphicData>
+                </a:graphic>
+                <wp14:sizeRelV relativeFrom="margin">
+                  <wp14:pctHeight>0</wp14:pctHeight>
+                </wp14:sizeRelV>
+              </wp:anchor>
+            </w:drawing>
+          </mc:Choice>
+          <mc:Fallback>
+            <w:pict>
+              <v:shapetype w14:anchorId="400F85D5" id="_x0000_t202" coordsize="21600,21600" o:spt="202" path="m,l,21600r21600,l21600,xe">
+                <v:stroke joinstyle="miter"/>
+                <v:path gradientshapeok="t" o:connecttype="rect"/>
+              </v:shapetype>
+              <v:shape id="Text Box 5" o:spid="_x0000_s1027" type="#_x0000_t202" style="position:absolute;margin-left:104.8pt;margin-top:51.55pt;width:156pt;height:23.25pt;z-index:251663360;visibility:visible;mso-wrap-style:square;mso-height-percent:0;mso-wrap-distance-left:9pt;mso-wrap-distance-top:0;mso-wrap-distance-right:9pt;mso-wrap-distance-bottom:0;mso-position-horizontal:right;mso-position-horizontal-relative:margin;mso-position-vertical:absolute;mso-position-vertical-relative:text;mso-height-percent:0;mso-height-relative:margin;v-text-anchor:top" o:gfxdata="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" stroked="f">
+                <v:textbox inset="0,0,0,0">
+                  <w:txbxContent>
+                    <w:p>
+                      <w:pPr>
+                        <w:pStyle w:val="Caption"/>
+                        <w:rPr>
+                          <w:rFonts w:ascii="Times New Roman" w:hAnsi="Times New Roman" w:cs="Times New Roman"/>
+                          <w:noProof/>
+                          <w:sz w:val="24"/>
+                          <w:szCs w:val="24"/>
+                        </w:rPr>
+                      </w:pPr>
+                      <w:r>
+                        <w:t>Figure 2 (blue dots are wells, and yellow dots are earthquakes)</w:t>
+                      </w:r>
+                    </w:p>
+                  </w:txbxContent>
+                </v:textbox>
+                <w10:wrap type="square" anchorx="margin"/>
+              </v:shape>
+            </w:pict>
+          </mc:Fallback>
+        </mc:AlternateContent>
+      </w:r>
+      <w:r>
+        <w:rPr>
+          <w:rFonts w:ascii="Times New Roman" w:hAnsi="Times New Roman" w:cs="Times New Roman"/>
+          <w:sz w:val="24"/>
+          <w:szCs w:val="24"/>
+        </w:rPr>
+        <w:t>So, Keegan pulled earthquake data specifically for Kansas, and Jonathan adjusted the code to plot the earthquake data in conjunction with the wells data for the same area. Additionally, the changes to the code filtered out wells which aren’t being used for fracking or wastewater disposal</w:t>
+      </w:r>
+      <w:r>
+        <w:rPr>
+          <w:rFonts w:ascii="Times New Roman" w:hAnsi="Times New Roman" w:cs="Times New Roman"/>
+          <w:sz w:val="24"/>
+          <w:szCs w:val="24"/>
+        </w:rPr>
+        <w:t xml:space="preserve"> (see fig.2).</w:t>
+      </w:r>
+    </w:p>
+    <w:p>
+      <w:pPr>
+        <w:spacing w:after="0" w:line="240" w:lineRule="auto"/>
+        <w:rPr>
+          <w:rFonts w:ascii="Times New Roman" w:hAnsi="Times New Roman" w:cs="Times New Roman"/>
+          <w:sz w:val="24"/>
+          <w:szCs w:val="24"/>
+        </w:rPr>
+      </w:pPr>
+      <w:r>
+        <w:rPr>
+          <w:rFonts w:ascii="Times New Roman" w:hAnsi="Times New Roman" w:cs="Times New Roman"/>
+          <w:sz w:val="24"/>
+          <w:szCs w:val="24"/>
+        </w:rPr>
+        <w:tab/>
+        <w:t xml:space="preserve">With the </w:t>
+      </w:r>
+      <w:proofErr w:type="gramStart"/>
+      <w:r>
+        <w:rPr>
+          <w:rFonts w:ascii="Times New Roman" w:hAnsi="Times New Roman" w:cs="Times New Roman"/>
+          <w:sz w:val="24"/>
+          <w:szCs w:val="24"/>
+        </w:rPr>
+        <w:t>data</w:t>
+      </w:r>
+      <w:proofErr w:type="gramEnd"/>
+      <w:r>
+        <w:rPr>
+          <w:rFonts w:ascii="Times New Roman" w:hAnsi="Times New Roman" w:cs="Times New Roman"/>
+          <w:sz w:val="24"/>
+          <w:szCs w:val="24"/>
+        </w:rPr>
+        <w:t xml:space="preserve"> sufficiently focused, Jonathan was able to implement more useful features into the code that would allow us to investigate the data further. The most useful of these was the </w:t>
+      </w:r>
+      <w:r>
+        <w:rPr>
+          <w:rFonts w:ascii="Times New Roman" w:hAnsi="Times New Roman" w:cs="Times New Roman"/>
+          <w:sz w:val="24"/>
+          <w:szCs w:val="24"/>
+        </w:rPr>
+        <w:lastRenderedPageBreak/>
+        <w:t>ability to set time windows for earthquake occurrences and spud dates (the point at which drilling the well begins) for</w:t>
+      </w:r>
+      <w:r>
+        <w:rPr>
+          <w:rFonts w:ascii="Times New Roman" w:hAnsi="Times New Roman" w:cs="Times New Roman"/>
+          <w:sz w:val="24"/>
+          <w:szCs w:val="24"/>
+        </w:rPr>
+        <w:t xml:space="preserve"> the</w:t>
+      </w:r>
+      <w:r>
+        <w:rPr>
+          <w:rFonts w:ascii="Times New Roman" w:hAnsi="Times New Roman" w:cs="Times New Roman"/>
+          <w:sz w:val="24"/>
+          <w:szCs w:val="24"/>
+        </w:rPr>
+        <w:t xml:space="preserve"> wells. This feature allowed us a more coherent way to observe correlations between the positioning and timi</w:t>
+      </w:r>
+      <w:r>
+        <w:rPr>
+          <w:rFonts w:ascii="Times New Roman" w:hAnsi="Times New Roman" w:cs="Times New Roman"/>
+          <w:sz w:val="24"/>
+          <w:szCs w:val="24"/>
+        </w:rPr>
+        <w:t>ng of both earthquakes and fracking wells.</w:t>
+      </w:r>
+      <w:r>
+        <w:rPr>
+          <w:rFonts w:ascii="Times New Roman" w:hAnsi="Times New Roman" w:cs="Times New Roman"/>
+          <w:sz w:val="24"/>
+          <w:szCs w:val="24"/>
+        </w:rPr>
+        <w:t xml:space="preserve"> </w:t>
+      </w:r>
+    </w:p>
+    <w:p>
+      <w:pPr>
+        <w:spacing w:after="0" w:line="240" w:lineRule="auto"/>
+        <w:ind w:firstLine="720"/>
+        <w:rPr>
+          <w:rFonts w:ascii="Times New Roman" w:hAnsi="Times New Roman" w:cs="Times New Roman"/>
+          <w:sz w:val="24"/>
+          <w:szCs w:val="24"/>
+        </w:rPr>
+      </w:pPr>
+      <w:r>
+        <w:rPr>
+          <w:rFonts w:ascii="Times New Roman" w:hAnsi="Times New Roman" w:cs="Times New Roman"/>
+          <w:sz w:val="24"/>
+          <w:szCs w:val="24"/>
+        </w:rPr>
+        <w:t>Unfortunately, we ran into an issue regarding this approach; though we have the Oklahoma data, that data does not contain spud date information. Therefore, we would be unable use the data in an effective way that would assist in us reaching any conclusions regarding it. This is another reason we decided to focus particularly on Kansas; the data is rich with useful features that would then allow us to draw more helpful insights from the data.</w:t>
+      </w:r>
+      <w:bookmarkStart w:id="0" w:name="_GoBack"/>
+      <w:bookmarkEnd w:id="0"/>
     </w:p>
     <w:sectPr>
       <w:pgSz w:w="12240" w:h="15840"/>

</xml_diff>

<commit_message>
Jonathan's Writeup READY TO MERGE
</commit_message>
<xml_diff>
--- a/Writeup.docx
+++ b/Writeup.docx
@@ -791,7 +791,17 @@
           <w:sz w:val="24"/>
           <w:szCs w:val="24"/>
         </w:rPr>
-        <w:t xml:space="preserve">, we ran into an issue regarding this approach; though we have the Oklahoma data, that data does not contain spud date information. Therefore, we would be unable use the data in an effective way that would assist in us reaching any conclusions regarding it. This is another reason we decided to focus particularly on Kansas; the data is rich with useful features that would then allow us to draw more helpful insights from </w:t>
+        <w:t xml:space="preserve">, we ran into an issue regarding this approach; though we have the Oklahoma data, that data does not contain spud date information. Therefore, we would be unable use the data in an effective way that would assist in us reaching any conclusions </w:t>
+      </w:r>
+      <w:bookmarkStart w:id="0" w:name="_GoBack"/>
+      <w:bookmarkEnd w:id="0"/>
+      <w:r>
+        <w:rPr>
+          <w:rFonts w:ascii="Times New Roman" w:hAnsi="Times New Roman" w:cs="Times New Roman"/>
+          <w:sz w:val="24"/>
+          <w:szCs w:val="24"/>
+        </w:rPr>
+        <w:t xml:space="preserve">regarding it. This is another reason we decided to focus particularly on Kansas; the data is rich with useful features that would then allow us to draw more helpful insights from </w:t>
       </w:r>
       <w:r>
         <w:rPr>
@@ -909,13 +919,13 @@
               <wp:anchor distT="0" distB="0" distL="114300" distR="114300" simplePos="0" relativeHeight="251666432" behindDoc="0" locked="0" layoutInCell="1" allowOverlap="1" wp14:anchorId="4277DD07" wp14:editId="0B67354E">
                 <wp:simplePos x="0" y="0"/>
                 <wp:positionH relativeFrom="margin">
-                  <wp:posOffset>3333750</wp:posOffset>
+                  <wp:posOffset>3209925</wp:posOffset>
                 </wp:positionH>
                 <wp:positionV relativeFrom="paragraph">
-                  <wp:posOffset>249555</wp:posOffset>
+                  <wp:posOffset>245745</wp:posOffset>
                 </wp:positionV>
-                <wp:extent cx="2266315" cy="635"/>
-                <wp:effectExtent l="0" t="0" r="635" b="0"/>
+                <wp:extent cx="2581275" cy="635"/>
+                <wp:effectExtent l="0" t="0" r="9525" b="0"/>
                 <wp:wrapSquare wrapText="bothSides"/>
                 <wp:docPr id="6" name="Text Box 6"/>
                 <wp:cNvGraphicFramePr/>
@@ -926,7 +936,7 @@
                       <wps:spPr>
                         <a:xfrm>
                           <a:off x="0" y="0"/>
-                          <a:ext cx="2266315" cy="635"/>
+                          <a:ext cx="2581275" cy="635"/>
                         </a:xfrm>
                         <a:prstGeom prst="rect">
                           <a:avLst/>
@@ -966,12 +976,15 @@
                     </wps:wsp>
                   </a:graphicData>
                 </a:graphic>
+                <wp14:sizeRelH relativeFrom="margin">
+                  <wp14:pctWidth>0</wp14:pctWidth>
+                </wp14:sizeRelH>
               </wp:anchor>
             </w:drawing>
           </mc:Choice>
           <mc:Fallback>
             <w:pict>
-              <v:shape w14:anchorId="4277DD07" id="Text Box 6" o:spid="_x0000_s1028" type="#_x0000_t202" style="position:absolute;left:0;text-align:left;margin-left:262.5pt;margin-top:19.65pt;width:178.45pt;height:.05pt;z-index:251666432;visibility:visible;mso-wrap-style:square;mso-wrap-distance-left:9pt;mso-wrap-distance-top:0;mso-wrap-distance-right:9pt;mso-wrap-distance-bottom:0;mso-position-horizontal:absolute;mso-position-horizontal-relative:margin;mso-position-vertical:absolute;mso-position-vertical-relative:text;v-text-anchor:top" o:gfxdata="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" stroked="f">
+              <v:shape w14:anchorId="4277DD07" id="Text Box 6" o:spid="_x0000_s1028" type="#_x0000_t202" style="position:absolute;left:0;text-align:left;margin-left:252.75pt;margin-top:19.35pt;width:203.25pt;height:.05pt;z-index:251666432;visibility:visible;mso-wrap-style:square;mso-width-percent:0;mso-wrap-distance-left:9pt;mso-wrap-distance-top:0;mso-wrap-distance-right:9pt;mso-wrap-distance-bottom:0;mso-position-horizontal:absolute;mso-position-horizontal-relative:margin;mso-position-vertical:absolute;mso-position-vertical-relative:text;mso-width-percent:0;mso-width-relative:margin;v-text-anchor:top" o:gfxdata="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" stroked="f">
                 <v:textbox style="mso-fit-shape-to-text:t" inset="0,0,0,0">
                   <w:txbxContent>
                     <w:p>
@@ -1424,8 +1437,6 @@
         </w:rPr>
         <w:t>, sourceforge.net/projects/matplotlib/files/matplotlib-toolkits/basemap-1.0.7/. Accessed 28 Apr. 2017.</w:t>
       </w:r>
-      <w:bookmarkStart w:id="0" w:name="_GoBack"/>
-      <w:bookmarkEnd w:id="0"/>
     </w:p>
     <w:sectPr>
       <w:pgSz w:w="12240" w:h="15840"/>

</xml_diff>